<commit_message>
Added Middle Name to everything. NMN compatible
</commit_message>
<xml_diff>
--- a/ReportTemplates/test.docx
+++ b/ReportTemplates/test.docx
@@ -151,7 +151,7 @@
     <w:p>
       <w:pPr/>
       <w:r>
-        <w:t>Alissa Vanderbelt</w:t>
+        <w:t>Alissa McQuate</w:t>
       </w:r>
     </w:p>
     <w:p>
@@ -205,13 +205,13 @@
     <w:p>
       <w:pPr/>
       <w:r>
+        <w:t>Alexis Whitacre</w:t>
+      </w:r>
+    </w:p>
+    <w:p>
+      <w:pPr/>
+      <w:r>
         <w:t>Logan Whitacre</w:t>
-      </w:r>
-    </w:p>
-    <w:p>
-      <w:pPr/>
-      <w:r>
-        <w:t>Alexis Zenich</w:t>
       </w:r>
     </w:p>
     <w:sectPr>

</xml_diff>